<commit_message>
Updates to fleshing out of necessary classes (new headers)
</commit_message>
<xml_diff>
--- a/The Contiguous MetaVerse Standard (CMV).docx
+++ b/The Contiguous MetaVerse Standard (CMV).docx
@@ -11,11 +11,9 @@
       <w:r>
         <w:t xml:space="preserve">Originally: </w:t>
       </w:r>
-      <w:proofErr w:type="spellStart"/>
       <w:r>
         <w:t>StruMML</w:t>
       </w:r>
-      <w:proofErr w:type="spellEnd"/>
       <w:r>
         <w:t xml:space="preserve"> and RDS Revised</w:t>
       </w:r>
@@ -74,15 +72,7 @@
     </w:p>
     <w:p>
       <w:r>
-        <w:t xml:space="preserve">This research is proprietary intellectual property of Twilight Raven Games LLC. It’s implementation and redistribution </w:t>
-      </w:r>
-      <w:proofErr w:type="gramStart"/>
-      <w:r>
-        <w:t>is</w:t>
-      </w:r>
-      <w:proofErr w:type="gramEnd"/>
-      <w:r>
-        <w:t xml:space="preserve"> licensed under the GPL (GNU Public License)</w:t>
+        <w:t>This research is proprietary intellectual property of Twilight Raven Games LLC. It’s implementation and redistribution is licensed under the GPL (GNU Public License)</w:t>
       </w:r>
     </w:p>
     <w:p>
@@ -116,107 +106,20 @@
     </w:p>
     <w:p/>
     <w:p>
-      <w:proofErr w:type="gramStart"/>
-      <w:r>
-        <w:t>In light of</w:t>
-      </w:r>
-      <w:proofErr w:type="gramEnd"/>
-      <w:r>
-        <w:t xml:space="preserve"> recent development of SPIR, </w:t>
-      </w:r>
-      <w:proofErr w:type="spellStart"/>
-      <w:r>
-        <w:t>PIxa’s</w:t>
-      </w:r>
-      <w:proofErr w:type="spellEnd"/>
-      <w:r>
-        <w:t xml:space="preserve"> USD format, and research being done to implement USD in both hardware and software. Our </w:t>
-      </w:r>
-      <w:proofErr w:type="spellStart"/>
-      <w:r>
-        <w:t>StruMML</w:t>
-      </w:r>
-      <w:proofErr w:type="spellEnd"/>
-      <w:r>
-        <w:t xml:space="preserve">/RDS file format definitions and their future technologies have been bundled now as a standard known as the Contiguous Meta-Verse, a name given to represent the continuous 3-D metaverse technologies we wish to represent. This will include further work into the use of RDS as a system of correctives, to store and distribute session data, </w:t>
-      </w:r>
-      <w:proofErr w:type="spellStart"/>
-      <w:r>
-        <w:t>StruMML</w:t>
-      </w:r>
-      <w:proofErr w:type="spellEnd"/>
-      <w:r>
-        <w:t xml:space="preserve"> as a working fast-parsing system for Meta-verse documents and technology to allow for RDS deltas and to support a USD based back-end. There are things such as rigging standardization that USD does not provide standards for which we may choose to provide standards as a part of our CMV technologies. We are considering including USD specific tags as part of the </w:t>
-      </w:r>
-      <w:proofErr w:type="spellStart"/>
-      <w:r>
-        <w:t>StruMML</w:t>
-      </w:r>
-      <w:proofErr w:type="spellEnd"/>
-      <w:r>
-        <w:t xml:space="preserve"> standard, </w:t>
-      </w:r>
-      <w:proofErr w:type="spellStart"/>
-      <w:r>
-        <w:t>wmith</w:t>
-      </w:r>
-      <w:proofErr w:type="spellEnd"/>
-      <w:r>
-        <w:t xml:space="preserve"> RDS acting on the deltas of those tags. The underlying framework remains the same.</w:t>
+      <w:r>
+        <w:t xml:space="preserve">In light of recent development of SPIR, </w:t>
+      </w:r>
+      <w:r>
+        <w:t>Pixar’s</w:t>
+      </w:r>
+      <w:r>
+        <w:t xml:space="preserve"> USD format, and research being done to implement USD in both hardware and software. Our StruMML/RDS file format definitions and their future technologies have been bundled now as a standard known as the Contiguous Meta-Verse, a name given to represent the continuous 3-D metaverse technologies we wish to represent. This will include further work into the use of RDS as a system of correctives, to store and distribute session data, StruMML as a working fast-parsing system for Meta-verse documents and technology to allow for RDS deltas and to support a USD based back-end. There are things such as rigging standardization that USD does not provide standards for which we may choose to provide standards as a part of our CMV technologies. We are considering including USD specific tags as part of the StruMML standard, wmith RDS acting on the deltas of those tags. The underlying framework remains the same.</w:t>
       </w:r>
     </w:p>
     <w:p/>
     <w:p>
       <w:r>
-        <w:t xml:space="preserve">Throne will serve as a CMV web host, Alliance as a Qt3D/SPIR based Meta-verse browsers for laptops, tablets, phones, etc. and we are also now introducing a third project, Helm, that will use the </w:t>
-      </w:r>
-      <w:proofErr w:type="spellStart"/>
-      <w:r>
-        <w:t>Metaquest</w:t>
-      </w:r>
-      <w:proofErr w:type="spellEnd"/>
-      <w:r>
-        <w:t xml:space="preserve"> VR technology and SDKs developed by Meta. Helm will be an app available through </w:t>
-      </w:r>
-      <w:proofErr w:type="spellStart"/>
-      <w:r>
-        <w:t>Metaquest</w:t>
-      </w:r>
-      <w:proofErr w:type="spellEnd"/>
-      <w:r>
-        <w:t xml:space="preserve"> VR headsets to browse the CMV in better immersion. We will be working closely with </w:t>
-      </w:r>
-      <w:proofErr w:type="gramStart"/>
-      <w:r>
-        <w:t>all of</w:t>
-      </w:r>
-      <w:proofErr w:type="gramEnd"/>
-      <w:r>
-        <w:t xml:space="preserve"> the emerging </w:t>
-      </w:r>
-      <w:proofErr w:type="spellStart"/>
-      <w:r>
-        <w:t>technologieslisted</w:t>
-      </w:r>
-      <w:proofErr w:type="spellEnd"/>
-      <w:r>
-        <w:t xml:space="preserve"> to provide the best CMV experience. Technical details will be provided int his document as well as our source code as we become more </w:t>
-      </w:r>
-      <w:proofErr w:type="spellStart"/>
-      <w:r>
-        <w:t>familia</w:t>
-      </w:r>
-      <w:proofErr w:type="spellEnd"/>
-      <w:r>
-        <w:t xml:space="preserve"> r with USD API, Qt6 API&lt; and </w:t>
-      </w:r>
-      <w:proofErr w:type="spellStart"/>
-      <w:r>
-        <w:t>Metaquest’s</w:t>
-      </w:r>
-      <w:proofErr w:type="spellEnd"/>
-      <w:r>
-        <w:t xml:space="preserve"> SDK.</w:t>
+        <w:t>Throne will serve as a CMV web host, Alliance as a Qt3D/SPIR based Meta-verse browsers for laptops, tablets, phones, etc. and we are also now introducing a third project, Helm, that will use the Metaquest VR technology and SDKs developed by Meta. Helm will be an app available through Metaquest VR headsets to browse the CMV in better immersion. We will be working closely with all of the emerging technologieslisted to provide the best CMV experience. Technical details will be provided int his document as well as our source code as we become more familia r with USD API, Qt6 API&lt; and Metaquest’s SDK.</w:t>
       </w:r>
     </w:p>
     <w:p/>
@@ -368,15 +271,7 @@
         <w:t xml:space="preserve"> change their portals into these pages to handle them. The infrastructure can stay the same and we can build on what we have as we always have.</w:t>
       </w:r>
       <w:r>
-        <w:t xml:space="preserve"> </w:t>
-      </w:r>
-      <w:proofErr w:type="gramStart"/>
-      <w:r>
-        <w:t>Specifically</w:t>
-      </w:r>
-      <w:proofErr w:type="gramEnd"/>
-      <w:r>
-        <w:t xml:space="preserve"> because it is still primarily </w:t>
+        <w:t xml:space="preserve"> Specifically because it is still primarily </w:t>
       </w:r>
       <w:r>
         <w:rPr>
@@ -434,23 +329,7 @@
           <w:b/>
           <w:bCs/>
         </w:rPr>
-        <w:t xml:space="preserve">StruMML </w:t>
-      </w:r>
-      <w:proofErr w:type="gramStart"/>
-      <w:r>
-        <w:rPr>
-          <w:b/>
-          <w:bCs/>
-        </w:rPr>
-        <w:t>( A</w:t>
-      </w:r>
-      <w:proofErr w:type="gramEnd"/>
-      <w:r>
-        <w:rPr>
-          <w:b/>
-          <w:bCs/>
-        </w:rPr>
-        <w:t xml:space="preserve"> Structure/Structured Meta-Markup Language)</w:t>
+        <w:t>StruMML ( A Structure/Structured Meta-Markup Language)</w:t>
       </w:r>
     </w:p>
     <w:p/>
@@ -519,15 +398,7 @@
         <w:t>proposals on ways to implement it. It is unlikely we will agree on a standard, just as the early days of the Internet were so chaotic</w:t>
       </w:r>
       <w:r>
-        <w:t xml:space="preserve"> (especially with various versions of </w:t>
-      </w:r>
-      <w:proofErr w:type="spellStart"/>
-      <w:r>
-        <w:t>Javascript</w:t>
-      </w:r>
-      <w:proofErr w:type="spellEnd"/>
-      <w:r>
-        <w:t xml:space="preserve"> floating </w:t>
+        <w:t xml:space="preserve"> (especially with various versions of Javascript floating </w:t>
       </w:r>
       <w:r>
         <w:lastRenderedPageBreak/>
@@ -556,15 +427,7 @@
         <w:t>We must be able to provide a mechanism for definition and interaction that is malleable and contiguous.</w:t>
       </w:r>
       <w:r>
-        <w:t xml:space="preserve"> If we keep the Metaverse as it stands now, groups of companies individually developing their own technologies – hardware and software – and their own private “Metaverses” we will never realize the successful dream of a contiguous Metaverse in a realistic amount of time. We need some consistency to </w:t>
-      </w:r>
-      <w:proofErr w:type="gramStart"/>
-      <w:r>
-        <w:t>found</w:t>
-      </w:r>
-      <w:proofErr w:type="gramEnd"/>
-      <w:r>
-        <w:t xml:space="preserve"> our technology on, just as the first world wide web servers provided consistency for the modern web and its future development.</w:t>
+        <w:t xml:space="preserve"> If we keep the Metaverse as it stands now, groups of companies individually developing their own technologies – hardware and software – and their own private “Metaverses” we will never realize the successful dream of a contiguous Metaverse in a realistic amount of time. We need some consistency to found our technology on, just as the first world wide web servers provided consistency for the modern web and its future development.</w:t>
       </w:r>
     </w:p>
     <w:p/>
@@ -580,23 +443,7 @@
           <w:b/>
           <w:bCs/>
         </w:rPr>
-        <w:t xml:space="preserve">RDS (Relocatable Document System for Server and </w:t>
-      </w:r>
-      <w:proofErr w:type="gramStart"/>
-      <w:r>
-        <w:rPr>
-          <w:b/>
-          <w:bCs/>
-        </w:rPr>
-        <w:t>Client side</w:t>
-      </w:r>
-      <w:proofErr w:type="gramEnd"/>
-      <w:r>
-        <w:rPr>
-          <w:b/>
-          <w:bCs/>
-        </w:rPr>
-        <w:t xml:space="preserve"> session deltas)</w:t>
+        <w:t>RDS (Relocatable Document System for Server and Client side session deltas)</w:t>
       </w:r>
     </w:p>
     <w:p/>
@@ -738,32 +585,14 @@
         <w:t>client-side</w:t>
       </w:r>
       <w:r>
-        <w:t xml:space="preserve"> code and tags </w:t>
-      </w:r>
-      <w:proofErr w:type="gramStart"/>
-      <w:r>
-        <w:t>similar to</w:t>
-      </w:r>
-      <w:proofErr w:type="gramEnd"/>
-      <w:r>
-        <w:t xml:space="preserve"> our current </w:t>
+        <w:t xml:space="preserve"> code and tags similar to our current </w:t>
       </w:r>
       <w:r>
         <w:t>&lt;</w:t>
       </w:r>
-      <w:proofErr w:type="spellStart"/>
-      <w:r>
-        <w:t>img</w:t>
-      </w:r>
-      <w:proofErr w:type="spellEnd"/>
-      <w:r>
-        <w:t xml:space="preserve"> </w:t>
-      </w:r>
-      <w:proofErr w:type="spellStart"/>
-      <w:r>
-        <w:t>src</w:t>
-      </w:r>
-      <w:proofErr w:type="spellEnd"/>
+      <w:r>
+        <w:t>img src</w:t>
+      </w:r>
       <w:r>
         <w:t>&gt;</w:t>
       </w:r>
@@ -795,15 +624,7 @@
         <w:t xml:space="preserve"> we will be able to </w:t>
       </w:r>
       <w:r>
-        <w:t xml:space="preserve">not only add new tags by modifying DIV structure, </w:t>
-      </w:r>
-      <w:proofErr w:type="gramStart"/>
-      <w:r>
-        <w:t>we can</w:t>
-      </w:r>
-      <w:proofErr w:type="gramEnd"/>
-      <w:r>
-        <w:t xml:space="preserve"> even append new tags to represent modifications to the original tags easily. Just as we can use CSS to restyle a document, CSS-like supplemental documents could be provided to redress these 3-D scenes with 3-D like style classes.</w:t>
+        <w:t>not only add new tags by modifying DIV structure, we can even append new tags to represent modifications to the original tags easily. Just as we can use CSS to restyle a document, CSS-like supplemental documents could be provided to redress these 3-D scenes with 3-D like style classes.</w:t>
       </w:r>
     </w:p>
     <w:p/>
@@ -965,15 +786,7 @@
     </w:p>
     <w:p>
       <w:r>
-        <w:t xml:space="preserve">The system shall use Avatars as a </w:t>
-      </w:r>
-      <w:proofErr w:type="spellStart"/>
-      <w:r>
-        <w:t>a</w:t>
-      </w:r>
-      <w:proofErr w:type="spellEnd"/>
-      <w:r>
-        <w:t xml:space="preserve"> representation of the user in the Metaverse environment</w:t>
+        <w:t>The system shall use Avatars as a a representation of the user in the Metaverse environment</w:t>
       </w:r>
     </w:p>
     <w:p>

</xml_diff>